<commit_message>
ITP added to WFP High Level Overview
</commit_message>
<xml_diff>
--- a/Documentation/Features/Work Face Planning/High Level Overview.docx
+++ b/Documentation/Features/Work Face Planning/High Level Overview.docx
@@ -92,6 +92,18 @@
       </w:pPr>
       <w:r>
         <w:t>Work Force</w:t>
+      </w:r>
+    </w:p>
+    <w:p>
+      <w:pPr>
+        <w:pStyle w:val="ListParagraph"/>
+        <w:numPr>
+          <w:ilvl w:val="0"/>
+          <w:numId w:val="1"/>
+        </w:numPr>
+      </w:pPr>
+      <w:r>
+        <w:t>Inspection and Test Plan (ITP)</w:t>
       </w:r>
       <w:bookmarkStart w:id="0" w:name="_GoBack"/>
       <w:bookmarkEnd w:id="0"/>
@@ -933,7 +945,7 @@
         <w:rFonts w:ascii="Symbol" w:hAnsi="Symbol" w:hint="default"/>
       </w:rPr>
     </w:lvl>
-    <w:lvl w:ilvl="1" w:tplc="04090003" w:tentative="1">
+    <w:lvl w:ilvl="1" w:tplc="04090003">
       <w:start w:val="1"/>
       <w:numFmt w:val="bullet"/>
       <w:lvlText w:val="o"/>

</xml_diff>